<commit_message>
trial of ozs code and finished report
</commit_message>
<xml_diff>
--- a/Semester 2/Brief.docx
+++ b/Semester 2/Brief.docx
@@ -733,7 +733,7 @@
                   </wp:anchor>
                 </w:drawing>
               </mc:Choice>
-              <mc:Fallback xmlns:a="http://schemas.openxmlformats.org/drawingml/2006/main" xmlns:pic="http://schemas.openxmlformats.org/drawingml/2006/picture" xmlns:a14="http://schemas.microsoft.com/office/drawing/2010/main" xmlns:mo="http://schemas.microsoft.com/office/mac/office/2008/main" xmlns:mv="urn:schemas-microsoft-com:mac:vml">
+              <mc:Fallback xmlns:mv="urn:schemas-microsoft-com:mac:vml" xmlns:mo="http://schemas.microsoft.com/office/mac/office/2008/main" xmlns:a14="http://schemas.microsoft.com/office/drawing/2010/main" xmlns:pic="http://schemas.openxmlformats.org/drawingml/2006/picture" xmlns:a="http://schemas.openxmlformats.org/drawingml/2006/main">
                 <w:pict w14:anchorId="725573CC">
                   <v:rect id="Rectangle_x0020_8" style="position:absolute;margin-left:-5.15pt;margin-top:36pt;width:603.2pt;height:252.2pt;z-index:-251656192;visibility:visible;mso-wrap-style:square;mso-width-percent:0;mso-height-percent:0;mso-wrap-distance-left:9pt;mso-wrap-distance-top:0;mso-wrap-distance-right:9pt;mso-wrap-distance-bottom:0;mso-position-horizontal:absolute;mso-position-horizontal-relative:page;mso-position-vertical:absolute;mso-position-vertical-relative:text;mso-width-percent:0;mso-height-percent:0;mso-width-relative:margin;mso-height-relative:margin;v-text-anchor:middle" o:spid="_x0000_s1026" fillcolor="#1a9dac" stroked="f" strokeweight="1pt" w14:anchorId="7E802827" o:gfxdata="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">
                     <w10:wrap anchorx="page"/>
@@ -1395,7 +1395,7 @@
               </wp:anchor>
             </w:drawing>
           </mc:Choice>
-          <mc:Fallback xmlns:a="http://schemas.openxmlformats.org/drawingml/2006/main" xmlns:pic="http://schemas.openxmlformats.org/drawingml/2006/picture" xmlns:a14="http://schemas.microsoft.com/office/drawing/2010/main" xmlns:mo="http://schemas.microsoft.com/office/mac/office/2008/main" xmlns:mv="urn:schemas-microsoft-com:mac:vml">
+          <mc:Fallback xmlns:mv="urn:schemas-microsoft-com:mac:vml" xmlns:mo="http://schemas.microsoft.com/office/mac/office/2008/main" xmlns:a14="http://schemas.microsoft.com/office/drawing/2010/main" xmlns:pic="http://schemas.openxmlformats.org/drawingml/2006/picture" xmlns:a="http://schemas.openxmlformats.org/drawingml/2006/main">
             <w:pict w14:anchorId="2B520A22">
               <v:line id="Straight_x0020_Connector_x0020_1" style="position:absolute;z-index:251664384;visibility:visible;mso-wrap-style:square;mso-height-percent:0;mso-wrap-distance-left:9pt;mso-wrap-distance-top:0;mso-wrap-distance-right:9pt;mso-wrap-distance-bottom:0;mso-position-horizontal:absolute;mso-position-horizontal-relative:text;mso-position-vertical:absolute;mso-position-vertical-relative:text;mso-height-percent:0;mso-height-relative:margin" o:spid="_x0000_s1026" strokecolor="#15818d" strokeweight="3pt" from="0,1.95pt" to="459pt,1.95pt" w14:anchorId="0A970CEF" o:gfxdata="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">
                 <v:stroke joinstyle="miter"/>
@@ -2075,7 +2075,7 @@
               </wp:anchor>
             </w:drawing>
           </mc:Choice>
-          <mc:Fallback xmlns:a="http://schemas.openxmlformats.org/drawingml/2006/main" xmlns:pic="http://schemas.openxmlformats.org/drawingml/2006/picture" xmlns:a14="http://schemas.microsoft.com/office/drawing/2010/main" xmlns:mo="http://schemas.microsoft.com/office/mac/office/2008/main" xmlns:mv="urn:schemas-microsoft-com:mac:vml">
+          <mc:Fallback xmlns:mv="urn:schemas-microsoft-com:mac:vml" xmlns:mo="http://schemas.microsoft.com/office/mac/office/2008/main" xmlns:a14="http://schemas.microsoft.com/office/drawing/2010/main" xmlns:pic="http://schemas.openxmlformats.org/drawingml/2006/picture" xmlns:a="http://schemas.openxmlformats.org/drawingml/2006/main">
             <w:pict w14:anchorId="702AEF17">
               <v:line id="Straight_x0020_Connector_x0020_3" style="position:absolute;z-index:251662336;visibility:visible;mso-wrap-style:square;mso-height-percent:0;mso-wrap-distance-left:9pt;mso-wrap-distance-top:0;mso-wrap-distance-right:9pt;mso-wrap-distance-bottom:0;mso-position-horizontal:absolute;mso-position-horizontal-relative:text;mso-position-vertical:absolute;mso-position-vertical-relative:text;mso-height-percent:0;mso-height-relative:margin" o:spid="_x0000_s1026" strokecolor="#15818d" strokeweight="3pt" from="-4.5pt,15.85pt" to="454.5pt,15.85pt" w14:anchorId="545343CB" o:gfxdata="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">
                 <v:stroke joinstyle="miter"/>
@@ -2225,12 +2225,14 @@
         <w:jc w:val="both"/>
         <w:rPr>
           <w:rFonts w:ascii="Helvetica Neue" w:hAnsi="Helvetica Neue"/>
-          <w:lang w:val="en-GB"/>
-        </w:rPr>
-      </w:pPr>
-      <w:r>
-        <w:rPr>
-          <w:rFonts w:ascii="Helvetica Neue" w:hAnsi="Helvetica Neue"/>
+          <w:highlight w:val="yellow"/>
+          <w:lang w:val="en-GB"/>
+        </w:rPr>
+      </w:pPr>
+      <w:r>
+        <w:rPr>
+          <w:rFonts w:ascii="Helvetica Neue" w:hAnsi="Helvetica Neue"/>
+          <w:highlight w:val="yellow"/>
           <w:lang w:val="en-GB"/>
         </w:rPr>
         <w:t xml:space="preserve">All code must be submitted in the same folder structure as is hosted on the server. It must be submitted as a </w:t>
@@ -2239,6 +2241,7 @@
         <w:rPr>
           <w:rFonts w:ascii="Helvetica Neue" w:hAnsi="Helvetica Neue"/>
           <w:b/>
+          <w:highlight w:val="yellow"/>
           <w:lang w:val="en-GB"/>
         </w:rPr>
         <w:t>.zip file</w:t>
@@ -2246,6 +2249,7 @@
       <w:r>
         <w:rPr>
           <w:rFonts w:ascii="Helvetica Neue" w:hAnsi="Helvetica Neue"/>
+          <w:highlight w:val="yellow"/>
           <w:lang w:val="en-GB"/>
         </w:rPr>
         <w:t xml:space="preserve"> via Blackboard</w:t>
@@ -2253,6 +2257,7 @@
       <w:r>
         <w:rPr>
           <w:rFonts w:ascii="Helvetica Neue" w:hAnsi="Helvetica Neue"/>
+          <w:highlight w:val="yellow"/>
           <w:lang w:val="en-GB"/>
         </w:rPr>
         <w:t>.</w:t>
@@ -2269,12 +2274,14 @@
         <w:jc w:val="both"/>
         <w:rPr>
           <w:rFonts w:ascii="Helvetica Neue" w:hAnsi="Helvetica Neue"/>
-          <w:lang w:val="en-GB"/>
-        </w:rPr>
-      </w:pPr>
-      <w:r>
-        <w:rPr>
-          <w:rFonts w:ascii="Helvetica Neue" w:hAnsi="Helvetica Neue"/>
+          <w:highlight w:val="yellow"/>
+          <w:lang w:val="en-GB"/>
+        </w:rPr>
+      </w:pPr>
+      <w:r>
+        <w:rPr>
+          <w:rFonts w:ascii="Helvetica Neue" w:hAnsi="Helvetica Neue"/>
+          <w:highlight w:val="yellow"/>
           <w:lang w:val="en-GB"/>
         </w:rPr>
         <w:t xml:space="preserve">A </w:t>
@@ -2282,6 +2289,7 @@
       <w:r>
         <w:rPr>
           <w:rFonts w:ascii="Helvetica Neue" w:hAnsi="Helvetica Neue"/>
+          <w:highlight w:val="yellow"/>
           <w:lang w:val="en-GB"/>
         </w:rPr>
         <w:t>three</w:t>
@@ -2289,6 +2297,7 @@
       <w:r>
         <w:rPr>
           <w:rFonts w:ascii="Helvetica Neue" w:hAnsi="Helvetica Neue"/>
+          <w:highlight w:val="yellow"/>
           <w:lang w:val="en-GB"/>
         </w:rPr>
         <w:t>-</w:t>
@@ -2296,6 +2305,7 @@
       <w:r>
         <w:rPr>
           <w:rFonts w:ascii="Helvetica Neue" w:hAnsi="Helvetica Neue"/>
+          <w:highlight w:val="yellow"/>
           <w:lang w:val="en-GB"/>
         </w:rPr>
         <w:t>page design and evaluation report</w:t>
@@ -2303,6 +2313,7 @@
       <w:r>
         <w:rPr>
           <w:rFonts w:ascii="Helvetica Neue" w:hAnsi="Helvetica Neue"/>
+          <w:highlight w:val="yellow"/>
           <w:lang w:val="en-GB"/>
         </w:rPr>
         <w:t xml:space="preserve"> with URL to your piece</w:t>
@@ -2310,6 +2321,7 @@
       <w:r>
         <w:rPr>
           <w:rFonts w:ascii="Helvetica Neue" w:hAnsi="Helvetica Neue"/>
+          <w:highlight w:val="yellow"/>
           <w:lang w:val="en-GB"/>
         </w:rPr>
         <w:t xml:space="preserve"> submitted as a </w:t>
@@ -2318,6 +2330,7 @@
         <w:rPr>
           <w:rFonts w:ascii="Helvetica Neue" w:hAnsi="Helvetica Neue"/>
           <w:b/>
+          <w:highlight w:val="yellow"/>
           <w:lang w:val="en-GB"/>
         </w:rPr>
         <w:t>PDF</w:t>
@@ -2325,6 +2338,7 @@
       <w:r>
         <w:rPr>
           <w:rFonts w:ascii="Helvetica Neue" w:hAnsi="Helvetica Neue"/>
+          <w:highlight w:val="yellow"/>
           <w:lang w:val="en-GB"/>
         </w:rPr>
         <w:t xml:space="preserve"> via Blackboard.</w:t>
@@ -2341,12 +2355,14 @@
         <w:jc w:val="both"/>
         <w:rPr>
           <w:rFonts w:ascii="Helvetica Neue" w:hAnsi="Helvetica Neue"/>
-          <w:lang w:val="en-GB"/>
-        </w:rPr>
-      </w:pPr>
-      <w:r>
-        <w:rPr>
-          <w:rFonts w:ascii="Helvetica Neue" w:hAnsi="Helvetica Neue"/>
+          <w:highlight w:val="yellow"/>
+          <w:lang w:val="en-GB"/>
+        </w:rPr>
+      </w:pPr>
+      <w:r>
+        <w:rPr>
+          <w:rFonts w:ascii="Helvetica Neue" w:hAnsi="Helvetica Neue"/>
+          <w:highlight w:val="yellow"/>
           <w:lang w:val="en-GB"/>
         </w:rPr>
         <w:t xml:space="preserve">2-4 Minute demonstration video presentation. This should be hosted </w:t>
@@ -2354,38 +2370,30 @@
       <w:r>
         <w:rPr>
           <w:rFonts w:ascii="Helvetica Neue" w:hAnsi="Helvetica Neue"/>
-        </w:rPr>
-        <w:t>on a video service such as YouTube or Vimeo</w:t>
-      </w:r>
-      <w:r>
-        <w:rPr>
-          <w:rFonts w:ascii="Helvetica Neue" w:hAnsi="Helvetica Neue"/>
-        </w:rPr>
-        <w:t>.</w:t>
-      </w:r>
-      <w:r>
-        <w:rPr>
-          <w:rFonts w:ascii="Helvetica Neue" w:hAnsi="Helvetica Neue"/>
-        </w:rPr>
-        <w:t xml:space="preserve"> Submitted as a </w:t>
+          <w:highlight w:val="yellow"/>
+        </w:rPr>
+        <w:t xml:space="preserve">on a video service such as YouTube or Vimeo. Submitted as a </w:t>
       </w:r>
       <w:r>
         <w:rPr>
           <w:rFonts w:ascii="Helvetica Neue" w:hAnsi="Helvetica Neue"/>
           <w:b/>
           <w:bCs/>
+          <w:highlight w:val="yellow"/>
         </w:rPr>
         <w:t>URL</w:t>
       </w:r>
       <w:r>
         <w:rPr>
           <w:rFonts w:ascii="Helvetica Neue" w:hAnsi="Helvetica Neue"/>
+          <w:highlight w:val="yellow"/>
         </w:rPr>
         <w:t xml:space="preserve"> via Blackboard</w:t>
       </w:r>
       <w:r>
         <w:rPr>
           <w:rFonts w:ascii="Helvetica Neue" w:hAnsi="Helvetica Neue"/>
+          <w:highlight w:val="yellow"/>
           <w:lang w:val="en-GB"/>
         </w:rPr>
         <w:t>.</w:t>
@@ -9586,6 +9594,26 @@
 </file>
 
 <file path=customXml/item1.xml><?xml version="1.0" encoding="utf-8"?>
+<p:properties xmlns:p="http://schemas.microsoft.com/office/2006/metadata/properties" xmlns:xsi="http://www.w3.org/2001/XMLSchema-instance" xmlns:pc="http://schemas.microsoft.com/office/infopath/2007/PartnerControls">
+  <documentManagement>
+    <link xmlns="3ca5950f-9dc6-4fa2-8e6b-e8b0d1a55fc5">
+      <Url xsi:nil="true"/>
+      <Description xsi:nil="true"/>
+    </link>
+  </documentManagement>
+</p:properties>
+</file>
+
+<file path=customXml/item2.xml><?xml version="1.0" encoding="utf-8"?>
+<?mso-contentType ?>
+<FormTemplates xmlns="http://schemas.microsoft.com/sharepoint/v3/contenttype/forms">
+  <Display>DocumentLibraryForm</Display>
+  <Edit>DocumentLibraryForm</Edit>
+  <New>DocumentLibraryForm</New>
+</FormTemplates>
+</file>
+
+<file path=customXml/item3.xml><?xml version="1.0" encoding="utf-8"?>
 <ct:contentTypeSchema xmlns:ct="http://schemas.microsoft.com/office/2006/metadata/contentType" xmlns:ma="http://schemas.microsoft.com/office/2006/metadata/properties/metaAttributes" ct:_="" ma:_="" ma:contentTypeName="Document" ma:contentTypeID="0x0101001BC1D44B3665304E9EFFB6B26E5C1EDB" ma:contentTypeVersion="14" ma:contentTypeDescription="Create a new document." ma:contentTypeScope="" ma:versionID="d940f265832f45fb038b6ff93256385f">
   <xsd:schema xmlns:xsd="http://www.w3.org/2001/XMLSchema" xmlns:xs="http://www.w3.org/2001/XMLSchema" xmlns:p="http://schemas.microsoft.com/office/2006/metadata/properties" xmlns:ns2="3ca5950f-9dc6-4fa2-8e6b-e8b0d1a55fc5" xmlns:ns3="da5699a2-2791-44c0-bb0a-d0c081c141e6" targetNamespace="http://schemas.microsoft.com/office/2006/metadata/properties" ma:root="true" ma:fieldsID="47614e89a24f38b0d437f9c357a4147b" ns2:_="" ns3:_="">
     <xsd:import namespace="3ca5950f-9dc6-4fa2-8e6b-e8b0d1a55fc5"/>
@@ -9821,31 +9849,29 @@
 </ct:contentTypeSchema>
 </file>
 
-<file path=customXml/item2.xml><?xml version="1.0" encoding="utf-8"?>
-<?mso-contentType ?>
-<FormTemplates xmlns="http://schemas.microsoft.com/sharepoint/v3/contenttype/forms">
-  <Display>DocumentLibraryForm</Display>
-  <Edit>DocumentLibraryForm</Edit>
-  <New>DocumentLibraryForm</New>
-</FormTemplates>
-</file>
-
-<file path=customXml/item3.xml><?xml version="1.0" encoding="utf-8"?>
-<p:properties xmlns:p="http://schemas.microsoft.com/office/2006/metadata/properties" xmlns:xsi="http://www.w3.org/2001/XMLSchema-instance" xmlns:pc="http://schemas.microsoft.com/office/infopath/2007/PartnerControls">
-  <documentManagement>
-    <link xmlns="3ca5950f-9dc6-4fa2-8e6b-e8b0d1a55fc5">
-      <Url xsi:nil="true"/>
-      <Description xsi:nil="true"/>
-    </link>
-  </documentManagement>
-</p:properties>
-</file>
-
 <file path=customXml/item4.xml><?xml version="1.0" encoding="utf-8"?>
 <b:Sources xmlns:b="http://schemas.openxmlformats.org/officeDocument/2006/bibliography" xmlns="http://schemas.openxmlformats.org/officeDocument/2006/bibliography" SelectedStyle="/APA.XSL" StyleName="APA"/>
 </file>
 
 <file path=customXml/itemProps1.xml><?xml version="1.0" encoding="utf-8"?>
+<ds:datastoreItem xmlns:ds="http://schemas.openxmlformats.org/officeDocument/2006/customXml" ds:itemID="{FC734027-3B95-46F0-8D23-122EF62E884D}">
+  <ds:schemaRefs>
+    <ds:schemaRef ds:uri="http://schemas.microsoft.com/office/2006/metadata/properties"/>
+    <ds:schemaRef ds:uri="http://schemas.microsoft.com/office/infopath/2007/PartnerControls"/>
+    <ds:schemaRef ds:uri="3ca5950f-9dc6-4fa2-8e6b-e8b0d1a55fc5"/>
+  </ds:schemaRefs>
+</ds:datastoreItem>
+</file>
+
+<file path=customXml/itemProps2.xml><?xml version="1.0" encoding="utf-8"?>
+<ds:datastoreItem xmlns:ds="http://schemas.openxmlformats.org/officeDocument/2006/customXml" ds:itemID="{D4BC4F04-637A-47DA-A15A-BE4AE90A8DB1}">
+  <ds:schemaRefs>
+    <ds:schemaRef ds:uri="http://schemas.microsoft.com/sharepoint/v3/contenttype/forms"/>
+  </ds:schemaRefs>
+</ds:datastoreItem>
+</file>
+
+<file path=customXml/itemProps3.xml><?xml version="1.0" encoding="utf-8"?>
 <ds:datastoreItem xmlns:ds="http://schemas.openxmlformats.org/officeDocument/2006/customXml" ds:itemID="{03D37648-74B6-4B5A-94C7-08A08DCF05CC}">
   <ds:schemaRefs>
     <ds:schemaRef ds:uri="http://schemas.microsoft.com/office/2006/metadata/contentType"/>
@@ -9864,24 +9890,6 @@
 </ds:datastoreItem>
 </file>
 
-<file path=customXml/itemProps2.xml><?xml version="1.0" encoding="utf-8"?>
-<ds:datastoreItem xmlns:ds="http://schemas.openxmlformats.org/officeDocument/2006/customXml" ds:itemID="{D4BC4F04-637A-47DA-A15A-BE4AE90A8DB1}">
-  <ds:schemaRefs>
-    <ds:schemaRef ds:uri="http://schemas.microsoft.com/sharepoint/v3/contenttype/forms"/>
-  </ds:schemaRefs>
-</ds:datastoreItem>
-</file>
-
-<file path=customXml/itemProps3.xml><?xml version="1.0" encoding="utf-8"?>
-<ds:datastoreItem xmlns:ds="http://schemas.openxmlformats.org/officeDocument/2006/customXml" ds:itemID="{FC734027-3B95-46F0-8D23-122EF62E884D}">
-  <ds:schemaRefs>
-    <ds:schemaRef ds:uri="http://schemas.microsoft.com/office/2006/metadata/properties"/>
-    <ds:schemaRef ds:uri="http://schemas.microsoft.com/office/infopath/2007/PartnerControls"/>
-    <ds:schemaRef ds:uri="3ca5950f-9dc6-4fa2-8e6b-e8b0d1a55fc5"/>
-  </ds:schemaRefs>
-</ds:datastoreItem>
-</file>
-
 <file path=customXml/itemProps4.xml><?xml version="1.0" encoding="utf-8"?>
 <ds:datastoreItem xmlns:ds="http://schemas.openxmlformats.org/officeDocument/2006/customXml" ds:itemID="{F539B55C-FC0F-4949-94C4-DC3537B7E78C}">
   <ds:schemaRefs>

</xml_diff>